<commit_message>
minic to risc-v first commit
</commit_message>
<xml_diff>
--- a/MiniC to RISC_관계정리.docx
+++ b/MiniC to RISC_관계정리.docx
@@ -10,134 +10,6 @@
         <w:textAlignment w:val="baseline"/>
         <w:rPr>
           <w:rFonts w:ascii="함초롬바탕" w:eastAsia="굴림" w:hAnsi="굴림" w:cs="굴림"/>
-          <w:b/>
-          <w:bCs/>
-          <w:color w:val="000000"/>
-          <w:kern w:val="0"/>
-          <w:szCs w:val="20"/>
-        </w:rPr>
-      </w:pPr>
-    </w:p>
-    <w:p>
-      <w:pPr>
-        <w:wordWrap/>
-        <w:spacing w:after="0" w:line="384" w:lineRule="auto"/>
-        <w:jc w:val="center"/>
-        <w:textAlignment w:val="baseline"/>
-        <w:rPr>
-          <w:rFonts w:ascii="함초롬바탕" w:eastAsia="굴림" w:hAnsi="굴림" w:cs="굴림"/>
-          <w:b/>
-          <w:bCs/>
-          <w:color w:val="000000"/>
-          <w:kern w:val="0"/>
-          <w:szCs w:val="20"/>
-        </w:rPr>
-      </w:pPr>
-    </w:p>
-    <w:p>
-      <w:pPr>
-        <w:wordWrap/>
-        <w:spacing w:after="0" w:line="384" w:lineRule="auto"/>
-        <w:jc w:val="center"/>
-        <w:textAlignment w:val="baseline"/>
-        <w:rPr>
-          <w:rFonts w:ascii="함초롬바탕" w:eastAsia="굴림" w:hAnsi="굴림" w:cs="굴림"/>
-          <w:b/>
-          <w:bCs/>
-          <w:color w:val="000000"/>
-          <w:kern w:val="0"/>
-          <w:szCs w:val="20"/>
-        </w:rPr>
-      </w:pPr>
-    </w:p>
-    <w:p>
-      <w:pPr>
-        <w:wordWrap/>
-        <w:spacing w:after="0" w:line="384" w:lineRule="auto"/>
-        <w:jc w:val="center"/>
-        <w:textAlignment w:val="baseline"/>
-        <w:rPr>
-          <w:rFonts w:ascii="함초롬바탕" w:eastAsia="굴림" w:hAnsi="굴림" w:cs="굴림"/>
-          <w:b/>
-          <w:bCs/>
-          <w:color w:val="000000"/>
-          <w:kern w:val="0"/>
-          <w:szCs w:val="20"/>
-        </w:rPr>
-      </w:pPr>
-    </w:p>
-    <w:p>
-      <w:pPr>
-        <w:wordWrap/>
-        <w:spacing w:after="0" w:line="384" w:lineRule="auto"/>
-        <w:jc w:val="center"/>
-        <w:textAlignment w:val="baseline"/>
-        <w:rPr>
-          <w:rFonts w:ascii="함초롬바탕" w:eastAsia="굴림" w:hAnsi="굴림" w:cs="굴림"/>
-          <w:b/>
-          <w:bCs/>
-          <w:color w:val="000000"/>
-          <w:kern w:val="0"/>
-          <w:szCs w:val="20"/>
-        </w:rPr>
-      </w:pPr>
-    </w:p>
-    <w:p>
-      <w:pPr>
-        <w:wordWrap/>
-        <w:spacing w:after="0" w:line="384" w:lineRule="auto"/>
-        <w:jc w:val="center"/>
-        <w:textAlignment w:val="baseline"/>
-        <w:rPr>
-          <w:rFonts w:ascii="함초롬바탕" w:eastAsia="굴림" w:hAnsi="굴림" w:cs="굴림"/>
-          <w:b/>
-          <w:bCs/>
-          <w:color w:val="000000"/>
-          <w:kern w:val="0"/>
-          <w:szCs w:val="20"/>
-        </w:rPr>
-      </w:pPr>
-    </w:p>
-    <w:p>
-      <w:pPr>
-        <w:wordWrap/>
-        <w:spacing w:after="0" w:line="384" w:lineRule="auto"/>
-        <w:jc w:val="center"/>
-        <w:textAlignment w:val="baseline"/>
-        <w:rPr>
-          <w:rFonts w:ascii="함초롬바탕" w:eastAsia="굴림" w:hAnsi="굴림" w:cs="굴림"/>
-          <w:b/>
-          <w:bCs/>
-          <w:color w:val="000000"/>
-          <w:kern w:val="0"/>
-          <w:szCs w:val="20"/>
-        </w:rPr>
-      </w:pPr>
-    </w:p>
-    <w:p>
-      <w:pPr>
-        <w:wordWrap/>
-        <w:spacing w:after="0" w:line="384" w:lineRule="auto"/>
-        <w:jc w:val="center"/>
-        <w:textAlignment w:val="baseline"/>
-        <w:rPr>
-          <w:rFonts w:ascii="함초롬바탕" w:eastAsia="굴림" w:hAnsi="굴림" w:cs="굴림"/>
-          <w:b/>
-          <w:bCs/>
-          <w:color w:val="000000"/>
-          <w:kern w:val="0"/>
-          <w:szCs w:val="20"/>
-        </w:rPr>
-      </w:pPr>
-    </w:p>
-    <w:p>
-      <w:pPr>
-        <w:wordWrap/>
-        <w:spacing w:after="0" w:line="384" w:lineRule="auto"/>
-        <w:jc w:val="center"/>
-        <w:textAlignment w:val="baseline"/>
-        <w:rPr>
-          <w:rFonts w:ascii="함초롬바탕" w:eastAsia="굴림" w:hAnsi="굴림" w:cs="굴림"/>
           <w:color w:val="000000"/>
           <w:kern w:val="0"/>
           <w:szCs w:val="20"/>
@@ -306,164 +178,10 @@
       <w:pPr>
         <w:wordWrap/>
         <w:spacing w:after="0" w:line="384" w:lineRule="auto"/>
-        <w:jc w:val="right"/>
-        <w:textAlignment w:val="baseline"/>
-        <w:rPr>
-          <w:rFonts w:ascii="함초롬바탕" w:eastAsia="굴림" w:hAnsi="굴림" w:cs="굴림"/>
-          <w:color w:val="000000"/>
-          <w:kern w:val="0"/>
-          <w:szCs w:val="20"/>
-        </w:rPr>
-      </w:pPr>
-    </w:p>
-    <w:p>
-      <w:pPr>
-        <w:wordWrap/>
-        <w:spacing w:after="0" w:line="384" w:lineRule="auto"/>
-        <w:jc w:val="right"/>
-        <w:textAlignment w:val="baseline"/>
-        <w:rPr>
-          <w:rFonts w:ascii="함초롬바탕" w:eastAsia="굴림" w:hAnsi="굴림" w:cs="굴림"/>
-          <w:color w:val="000000"/>
-          <w:kern w:val="0"/>
-          <w:szCs w:val="20"/>
-        </w:rPr>
-      </w:pPr>
-    </w:p>
-    <w:p>
-      <w:pPr>
-        <w:wordWrap/>
-        <w:spacing w:after="0" w:line="384" w:lineRule="auto"/>
-        <w:jc w:val="right"/>
-        <w:textAlignment w:val="baseline"/>
-        <w:rPr>
-          <w:rFonts w:ascii="함초롬바탕" w:eastAsia="굴림" w:hAnsi="굴림" w:cs="굴림"/>
-          <w:color w:val="000000"/>
-          <w:kern w:val="0"/>
-          <w:szCs w:val="20"/>
-        </w:rPr>
-      </w:pPr>
-    </w:p>
-    <w:p>
-      <w:pPr>
-        <w:wordWrap/>
-        <w:spacing w:after="0" w:line="384" w:lineRule="auto"/>
-        <w:jc w:val="right"/>
-        <w:textAlignment w:val="baseline"/>
-        <w:rPr>
-          <w:rFonts w:ascii="함초롬바탕" w:eastAsia="굴림" w:hAnsi="굴림" w:cs="굴림"/>
-          <w:color w:val="000000"/>
-          <w:kern w:val="0"/>
-          <w:szCs w:val="20"/>
-        </w:rPr>
-      </w:pPr>
-    </w:p>
-    <w:p>
-      <w:pPr>
-        <w:wordWrap/>
-        <w:spacing w:after="0" w:line="384" w:lineRule="auto"/>
-        <w:jc w:val="right"/>
-        <w:textAlignment w:val="baseline"/>
-        <w:rPr>
-          <w:rFonts w:ascii="함초롬바탕" w:eastAsia="굴림" w:hAnsi="굴림" w:cs="굴림"/>
-          <w:color w:val="000000"/>
-          <w:kern w:val="0"/>
-          <w:szCs w:val="20"/>
-        </w:rPr>
-      </w:pPr>
-    </w:p>
-    <w:p>
-      <w:pPr>
-        <w:wordWrap/>
-        <w:spacing w:after="0" w:line="384" w:lineRule="auto"/>
-        <w:jc w:val="right"/>
-        <w:textAlignment w:val="baseline"/>
-        <w:rPr>
-          <w:rFonts w:ascii="함초롬바탕" w:eastAsia="굴림" w:hAnsi="굴림" w:cs="굴림"/>
-          <w:color w:val="000000"/>
-          <w:kern w:val="0"/>
-          <w:szCs w:val="20"/>
-        </w:rPr>
-      </w:pPr>
-    </w:p>
-    <w:p>
-      <w:pPr>
-        <w:wordWrap/>
-        <w:spacing w:after="0" w:line="384" w:lineRule="auto"/>
-        <w:jc w:val="right"/>
-        <w:textAlignment w:val="baseline"/>
-        <w:rPr>
-          <w:rFonts w:ascii="함초롬바탕" w:eastAsia="굴림" w:hAnsi="굴림" w:cs="굴림"/>
-          <w:color w:val="000000"/>
-          <w:kern w:val="0"/>
-          <w:szCs w:val="20"/>
-        </w:rPr>
-      </w:pPr>
-    </w:p>
-    <w:p>
-      <w:pPr>
-        <w:wordWrap/>
-        <w:spacing w:after="0" w:line="384" w:lineRule="auto"/>
-        <w:jc w:val="right"/>
-        <w:textAlignment w:val="baseline"/>
-        <w:rPr>
-          <w:rFonts w:ascii="함초롬바탕" w:eastAsia="굴림" w:hAnsi="굴림" w:cs="굴림"/>
-          <w:color w:val="000000"/>
-          <w:kern w:val="0"/>
-          <w:szCs w:val="20"/>
-        </w:rPr>
-      </w:pPr>
-    </w:p>
-    <w:p>
-      <w:pPr>
-        <w:wordWrap/>
-        <w:spacing w:after="0" w:line="384" w:lineRule="auto"/>
-        <w:jc w:val="right"/>
-        <w:textAlignment w:val="baseline"/>
-        <w:rPr>
-          <w:rFonts w:ascii="함초롬바탕" w:eastAsia="굴림" w:hAnsi="굴림" w:cs="굴림"/>
-          <w:color w:val="000000"/>
-          <w:kern w:val="0"/>
-          <w:szCs w:val="20"/>
-        </w:rPr>
-      </w:pPr>
-    </w:p>
-    <w:p>
-      <w:pPr>
-        <w:wordWrap/>
-        <w:spacing w:after="0" w:line="384" w:lineRule="auto"/>
-        <w:jc w:val="right"/>
-        <w:textAlignment w:val="baseline"/>
-        <w:rPr>
-          <w:rFonts w:ascii="함초롬바탕" w:eastAsia="굴림" w:hAnsi="굴림" w:cs="굴림"/>
-          <w:color w:val="000000"/>
-          <w:kern w:val="0"/>
-          <w:szCs w:val="20"/>
-        </w:rPr>
-      </w:pPr>
-    </w:p>
-    <w:p>
-      <w:pPr>
-        <w:wordWrap/>
-        <w:spacing w:after="0" w:line="384" w:lineRule="auto"/>
-        <w:jc w:val="right"/>
-        <w:textAlignment w:val="baseline"/>
-        <w:rPr>
-          <w:rFonts w:ascii="함초롬바탕" w:eastAsia="굴림" w:hAnsi="굴림" w:cs="굴림"/>
-          <w:color w:val="000000"/>
-          <w:kern w:val="0"/>
-          <w:szCs w:val="20"/>
-        </w:rPr>
-      </w:pPr>
-    </w:p>
-    <w:p>
-      <w:pPr>
-        <w:wordWrap/>
-        <w:spacing w:after="0" w:line="384" w:lineRule="auto"/>
-        <w:jc w:val="right"/>
-        <w:textAlignment w:val="baseline"/>
-        <w:rPr>
-          <w:rFonts w:ascii="함초롬바탕" w:eastAsia="굴림" w:hAnsi="굴림" w:cs="굴림"/>
+        <w:ind w:right="400"/>
+        <w:textAlignment w:val="baseline"/>
+        <w:rPr>
+          <w:rFonts w:ascii="함초롬바탕" w:eastAsia="굴림" w:hAnsi="굴림" w:cs="굴림" w:hint="eastAsia"/>
           <w:color w:val="000000"/>
           <w:kern w:val="0"/>
           <w:szCs w:val="20"/>
@@ -625,74 +343,6 @@
         <w:spacing w:after="0" w:line="384" w:lineRule="auto"/>
         <w:jc w:val="right"/>
         <w:textAlignment w:val="baseline"/>
-        <w:rPr>
-          <w:rFonts w:ascii="함초롬바탕" w:eastAsia="굴림" w:hAnsi="굴림" w:cs="굴림"/>
-          <w:color w:val="000000"/>
-          <w:kern w:val="0"/>
-          <w:szCs w:val="20"/>
-        </w:rPr>
-      </w:pPr>
-      <w:r>
-        <w:rPr>
-          <w:rFonts w:ascii="나눔고딕" w:eastAsia="나눔고딕" w:hAnsi="나눔고딕" w:cs="굴림" w:hint="eastAsia"/>
-          <w:color w:val="000000"/>
-          <w:kern w:val="0"/>
-          <w:szCs w:val="20"/>
-        </w:rPr>
-        <w:t>곽현준</w:t>
-      </w:r>
-    </w:p>
-    <w:p>
-      <w:pPr>
-        <w:spacing w:after="0" w:line="384" w:lineRule="auto"/>
-        <w:textAlignment w:val="baseline"/>
-        <w:rPr>
-          <w:rFonts w:ascii="함초롬바탕" w:eastAsia="굴림" w:hAnsi="굴림" w:cs="굴림"/>
-          <w:b/>
-          <w:bCs/>
-          <w:color w:val="000000"/>
-          <w:kern w:val="0"/>
-          <w:sz w:val="24"/>
-          <w:szCs w:val="24"/>
-        </w:rPr>
-      </w:pPr>
-    </w:p>
-    <w:p>
-      <w:pPr>
-        <w:spacing w:after="0" w:line="384" w:lineRule="auto"/>
-        <w:textAlignment w:val="baseline"/>
-        <w:rPr>
-          <w:rFonts w:ascii="함초롬바탕" w:eastAsia="굴림" w:hAnsi="굴림" w:cs="굴림"/>
-          <w:b/>
-          <w:bCs/>
-          <w:color w:val="000000"/>
-          <w:kern w:val="0"/>
-          <w:sz w:val="24"/>
-          <w:szCs w:val="24"/>
-        </w:rPr>
-      </w:pPr>
-    </w:p>
-    <w:p>
-      <w:pPr>
-        <w:spacing w:after="0" w:line="384" w:lineRule="auto"/>
-        <w:textAlignment w:val="baseline"/>
-        <w:rPr>
-          <w:rFonts w:ascii="함초롬바탕" w:eastAsia="굴림" w:hAnsi="굴림" w:cs="굴림"/>
-          <w:b/>
-          <w:bCs/>
-          <w:color w:val="000000"/>
-          <w:kern w:val="0"/>
-          <w:sz w:val="24"/>
-          <w:szCs w:val="24"/>
-        </w:rPr>
-      </w:pPr>
-    </w:p>
-    <w:p>
-      <w:pPr>
-        <w:widowControl/>
-        <w:wordWrap/>
-        <w:autoSpaceDE/>
-        <w:autoSpaceDN/>
         <w:rPr>
           <w:rFonts w:ascii="나눔고딕" w:eastAsia="나눔고딕" w:hAnsi="나눔고딕" w:cs="굴림"/>
           <w:b/>
@@ -703,6 +353,17 @@
           <w:szCs w:val="24"/>
         </w:rPr>
       </w:pPr>
+      <w:r>
+        <w:rPr>
+          <w:rFonts w:ascii="나눔고딕" w:eastAsia="나눔고딕" w:hAnsi="나눔고딕" w:cs="굴림" w:hint="eastAsia"/>
+          <w:color w:val="000000"/>
+          <w:kern w:val="0"/>
+          <w:szCs w:val="20"/>
+        </w:rPr>
+        <w:t>곽현준</w:t>
+      </w:r>
+      <w:bookmarkStart w:id="0" w:name="_GoBack"/>
+      <w:bookmarkEnd w:id="0"/>
       <w:r>
         <w:rPr>
           <w:rFonts w:ascii="나눔고딕" w:eastAsia="나눔고딕" w:hAnsi="나눔고딕" w:cs="굴림"/>
@@ -2522,18 +2183,7 @@
           <w:kern w:val="0"/>
           <w:szCs w:val="20"/>
         </w:rPr>
-        <w:t>즉, 메모리의 구현은 Data Memory만을 고려하며, 이 주소의 시작은 0x00000000으로 판단하고, instruction간의 이</w:t>
-      </w:r>
-      <w:bookmarkStart w:id="0" w:name="_GoBack"/>
-      <w:bookmarkEnd w:id="0"/>
-      <w:r>
-        <w:rPr>
-          <w:rFonts w:ascii="나눔고딕" w:eastAsia="나눔고딕" w:hAnsi="나눔고딕" w:cs="굴림" w:hint="eastAsia"/>
-          <w:color w:val="000000"/>
-          <w:kern w:val="0"/>
-          <w:szCs w:val="20"/>
-        </w:rPr>
-        <w:t>동은 label을 사용한다.</w:t>
+        <w:t>즉, 메모리의 구현은 Data Memory만을 고려하며, 이 주소의 시작은 0x00000000으로 판단하고, instruction간의 이동은 label을 사용한다.</w:t>
       </w:r>
     </w:p>
     <w:p>
@@ -2946,6 +2596,56 @@
     </w:sectPr>
   </w:body>
 </w:document>
+</file>
+
+<file path=word/endnotes.xml><?xml version="1.0" encoding="utf-8"?>
+<w:endnotes xmlns:wpc="http://schemas.microsoft.com/office/word/2010/wordprocessingCanvas" xmlns:cx="http://schemas.microsoft.com/office/drawing/2014/chartex" xmlns:cx1="http://schemas.microsoft.com/office/drawing/2015/9/8/chartex" xmlns:cx2="http://schemas.microsoft.com/office/drawing/2015/10/21/chartex" xmlns:cx3="http://schemas.microsoft.com/office/drawing/2016/5/9/chartex" xmlns:cx4="http://schemas.microsoft.com/office/drawing/2016/5/10/chartex" xmlns:cx5="http://schemas.microsoft.com/office/drawing/2016/5/11/chartex" xmlns:cx6="http://schemas.microsoft.com/office/drawing/2016/5/12/chartex" xmlns:cx7="http://schemas.microsoft.com/office/drawing/2016/5/13/chartex" xmlns:cx8="http://schemas.microsoft.com/office/drawing/2016/5/14/chartex" xmlns:mc="http://schemas.openxmlformats.org/markup-compatibility/2006" xmlns:aink="http://schemas.microsoft.com/office/drawing/2016/ink" xmlns:am3d="http://schemas.microsoft.com/office/drawing/2017/model3d" xmlns:o="urn:schemas-microsoft-com:office:office" xmlns:r="http://schemas.openxmlformats.org/officeDocument/2006/relationships" xmlns:m="http://schemas.openxmlformats.org/officeDocument/2006/math" xmlns:v="urn:schemas-microsoft-com:vml" xmlns:wp14="http://schemas.microsoft.com/office/word/2010/wordprocessingDrawing" xmlns:wp="http://schemas.openxmlformats.org/drawingml/2006/wordprocessingDrawing" xmlns:w10="urn:schemas-microsoft-com:office:word" xmlns:w="http://schemas.openxmlformats.org/wordprocessingml/2006/main" xmlns:w14="http://schemas.microsoft.com/office/word/2010/wordml" xmlns:w15="http://schemas.microsoft.com/office/word/2012/wordml" xmlns:w16cid="http://schemas.microsoft.com/office/word/2016/wordml/cid" xmlns:w16se="http://schemas.microsoft.com/office/word/2015/wordml/symex" xmlns:wpg="http://schemas.microsoft.com/office/word/2010/wordprocessingGroup" xmlns:wpi="http://schemas.microsoft.com/office/word/2010/wordprocessingInk" xmlns:wne="http://schemas.microsoft.com/office/word/2006/wordml" xmlns:wps="http://schemas.microsoft.com/office/word/2010/wordprocessingShape" mc:Ignorable="w14 w15 w16se w16cid wp14">
+  <w:endnote w:type="separator" w:id="-1">
+    <w:p>
+      <w:pPr>
+        <w:spacing w:after="0" w:line="240" w:lineRule="auto"/>
+      </w:pPr>
+      <w:r>
+        <w:separator/>
+      </w:r>
+    </w:p>
+  </w:endnote>
+  <w:endnote w:type="continuationSeparator" w:id="0">
+    <w:p>
+      <w:pPr>
+        <w:spacing w:after="0" w:line="240" w:lineRule="auto"/>
+      </w:pPr>
+      <w:r>
+        <w:continuationSeparator/>
+      </w:r>
+    </w:p>
+  </w:endnote>
+</w:endnotes>
+</file>
+
+<file path=word/footnotes.xml><?xml version="1.0" encoding="utf-8"?>
+<w:footnotes xmlns:wpc="http://schemas.microsoft.com/office/word/2010/wordprocessingCanvas" xmlns:cx="http://schemas.microsoft.com/office/drawing/2014/chartex" xmlns:cx1="http://schemas.microsoft.com/office/drawing/2015/9/8/chartex" xmlns:cx2="http://schemas.microsoft.com/office/drawing/2015/10/21/chartex" xmlns:cx3="http://schemas.microsoft.com/office/drawing/2016/5/9/chartex" xmlns:cx4="http://schemas.microsoft.com/office/drawing/2016/5/10/chartex" xmlns:cx5="http://schemas.microsoft.com/office/drawing/2016/5/11/chartex" xmlns:cx6="http://schemas.microsoft.com/office/drawing/2016/5/12/chartex" xmlns:cx7="http://schemas.microsoft.com/office/drawing/2016/5/13/chartex" xmlns:cx8="http://schemas.microsoft.com/office/drawing/2016/5/14/chartex" xmlns:mc="http://schemas.openxmlformats.org/markup-compatibility/2006" xmlns:aink="http://schemas.microsoft.com/office/drawing/2016/ink" xmlns:am3d="http://schemas.microsoft.com/office/drawing/2017/model3d" xmlns:o="urn:schemas-microsoft-com:office:office" xmlns:r="http://schemas.openxmlformats.org/officeDocument/2006/relationships" xmlns:m="http://schemas.openxmlformats.org/officeDocument/2006/math" xmlns:v="urn:schemas-microsoft-com:vml" xmlns:wp14="http://schemas.microsoft.com/office/word/2010/wordprocessingDrawing" xmlns:wp="http://schemas.openxmlformats.org/drawingml/2006/wordprocessingDrawing" xmlns:w10="urn:schemas-microsoft-com:office:word" xmlns:w="http://schemas.openxmlformats.org/wordprocessingml/2006/main" xmlns:w14="http://schemas.microsoft.com/office/word/2010/wordml" xmlns:w15="http://schemas.microsoft.com/office/word/2012/wordml" xmlns:w16cid="http://schemas.microsoft.com/office/word/2016/wordml/cid" xmlns:w16se="http://schemas.microsoft.com/office/word/2015/wordml/symex" xmlns:wpg="http://schemas.microsoft.com/office/word/2010/wordprocessingGroup" xmlns:wpi="http://schemas.microsoft.com/office/word/2010/wordprocessingInk" xmlns:wne="http://schemas.microsoft.com/office/word/2006/wordml" xmlns:wps="http://schemas.microsoft.com/office/word/2010/wordprocessingShape" mc:Ignorable="w14 w15 w16se w16cid wp14">
+  <w:footnote w:type="separator" w:id="-1">
+    <w:p>
+      <w:pPr>
+        <w:spacing w:after="0" w:line="240" w:lineRule="auto"/>
+      </w:pPr>
+      <w:r>
+        <w:separator/>
+      </w:r>
+    </w:p>
+  </w:footnote>
+  <w:footnote w:type="continuationSeparator" w:id="0">
+    <w:p>
+      <w:pPr>
+        <w:spacing w:after="0" w:line="240" w:lineRule="auto"/>
+      </w:pPr>
+      <w:r>
+        <w:continuationSeparator/>
+      </w:r>
+    </w:p>
+  </w:footnote>
+</w:footnotes>
 </file>
 
 <file path=word/numbering.xml><?xml version="1.0" encoding="utf-8"?>
@@ -4379,8 +4079,8 @@
       <w:szCs w:val="20"/>
     </w:rPr>
   </w:style>
-  <w:style w:type="paragraph" w:customStyle="1" w:styleId="ListParagraph">
-    <w:name w:val="List Paragraph"/>
+  <w:style w:type="paragraph" w:customStyle="1" w:styleId="1">
+    <w:name w:val="목록 단락1"/>
     <w:basedOn w:val="a"/>
     <w:rsid w:val="00BA61FC"/>
     <w:pPr>
@@ -4393,6 +4093,50 @@
       <w:color w:val="000000"/>
       <w:szCs w:val="20"/>
     </w:rPr>
+  </w:style>
+  <w:style w:type="paragraph" w:styleId="a6">
+    <w:name w:val="header"/>
+    <w:basedOn w:val="a"/>
+    <w:link w:val="Char"/>
+    <w:uiPriority w:val="99"/>
+    <w:unhideWhenUsed/>
+    <w:rsid w:val="00D800F4"/>
+    <w:pPr>
+      <w:tabs>
+        <w:tab w:val="center" w:pos="4513"/>
+        <w:tab w:val="right" w:pos="9026"/>
+      </w:tabs>
+      <w:snapToGrid w:val="0"/>
+    </w:pPr>
+  </w:style>
+  <w:style w:type="character" w:customStyle="1" w:styleId="Char">
+    <w:name w:val="머리글 Char"/>
+    <w:basedOn w:val="a0"/>
+    <w:link w:val="a6"/>
+    <w:uiPriority w:val="99"/>
+    <w:rsid w:val="00D800F4"/>
+  </w:style>
+  <w:style w:type="paragraph" w:styleId="a7">
+    <w:name w:val="footer"/>
+    <w:basedOn w:val="a"/>
+    <w:link w:val="Char0"/>
+    <w:uiPriority w:val="99"/>
+    <w:unhideWhenUsed/>
+    <w:rsid w:val="00D800F4"/>
+    <w:pPr>
+      <w:tabs>
+        <w:tab w:val="center" w:pos="4513"/>
+        <w:tab w:val="right" w:pos="9026"/>
+      </w:tabs>
+      <w:snapToGrid w:val="0"/>
+    </w:pPr>
+  </w:style>
+  <w:style w:type="character" w:customStyle="1" w:styleId="Char0">
+    <w:name w:val="바닥글 Char"/>
+    <w:basedOn w:val="a0"/>
+    <w:link w:val="a7"/>
+    <w:uiPriority w:val="99"/>
+    <w:rsid w:val="00D800F4"/>
   </w:style>
 </w:styles>
 </file>

</xml_diff>

<commit_message>
binary operation 구현 함수 호출 구현
</commit_message>
<xml_diff>
--- a/MiniC to RISC_관계정리.docx
+++ b/MiniC to RISC_관계정리.docx
@@ -362,8 +362,6 @@
         </w:rPr>
         <w:t>곽현준</w:t>
       </w:r>
-      <w:bookmarkStart w:id="0" w:name="_GoBack"/>
-      <w:bookmarkEnd w:id="0"/>
       <w:r>
         <w:rPr>
           <w:rFonts w:ascii="나눔고딕" w:eastAsia="나눔고딕" w:hAnsi="나눔고딕" w:cs="굴림"/>
@@ -2587,7 +2585,71 @@
         <w:t>따라서 비트표현은 따로 구현하지 않는다.</w:t>
       </w:r>
     </w:p>
-    <w:p/>
+    <w:p>
+      <w:pPr>
+        <w:widowControl/>
+        <w:wordWrap/>
+        <w:autoSpaceDE/>
+        <w:autoSpaceDN/>
+      </w:pPr>
+      <w:r>
+        <w:br w:type="page"/>
+      </w:r>
+    </w:p>
+    <w:p>
+      <w:r>
+        <w:rPr>
+          <w:rFonts w:hint="eastAsia"/>
+        </w:rPr>
+        <w:lastRenderedPageBreak/>
+        <w:t>4</w:t>
+      </w:r>
+      <w:r>
+        <w:t xml:space="preserve">. </w:t>
+      </w:r>
+      <w:r>
+        <w:rPr>
+          <w:rFonts w:hint="eastAsia"/>
+        </w:rPr>
+        <w:t>구현간 추가기능</w:t>
+      </w:r>
+    </w:p>
+    <w:p>
+      <w:pPr>
+        <w:rPr>
+          <w:rFonts w:hint="eastAsia"/>
+        </w:rPr>
+      </w:pPr>
+      <w:r>
+        <w:rPr>
+          <w:rFonts w:hint="eastAsia"/>
+        </w:rPr>
+        <w:t>-</w:t>
+      </w:r>
+      <w:r>
+        <w:t xml:space="preserve"> </w:t>
+      </w:r>
+      <w:r>
+        <w:rPr>
+          <w:rFonts w:hint="eastAsia"/>
+        </w:rPr>
+        <w:t xml:space="preserve">이항연산자 등 연산의 과정에서 생기는 결과값은 </w:t>
+      </w:r>
+      <w:r>
+        <w:t>tempRegister</w:t>
+      </w:r>
+      <w:r>
+        <w:rPr>
+          <w:rFonts w:hint="eastAsia"/>
+        </w:rPr>
+        <w:t>에 우선 저장하고,</w:t>
+      </w:r>
+      <w:r>
+        <w:t xml:space="preserve"> </w:t>
+      </w:r>
+      <w:bookmarkStart w:id="0" w:name="_GoBack"/>
+      <w:bookmarkEnd w:id="0"/>
+    </w:p>
     <w:sectPr>
       <w:pgSz w:w="11906" w:h="16838"/>
       <w:pgMar w:top="1701" w:right="1440" w:bottom="1440" w:left="1440" w:header="851" w:footer="992" w:gutter="0"/>

</xml_diff>